<commit_message>
Some fixes for DMN HW#1
</commit_message>
<xml_diff>
--- a/First Year/Deep Neural Neworks/Home Exercises/ex1.docx
+++ b/First Year/Deep Neural Neworks/Home Exercises/ex1.docx
@@ -540,9 +540,6 @@
           <w:numId w:val="5"/>
         </w:numPr>
         <w:bidi/>
-        <w:rPr>
-          <w:lang w:val="en-IL"/>
-        </w:rPr>
       </w:pPr>
       <w:r>
         <w:rPr>
@@ -587,16 +584,12 @@
         <w:t xml:space="preserve"> בשיטת ה </w:t>
       </w:r>
       <w:r>
-        <w:rPr>
-          <w:lang w:val="en-IL"/>
-        </w:rPr>
         <w:t>MSE</w:t>
       </w:r>
       <w:r>
         <w:rPr>
           <w:rFonts w:hint="cs"/>
           <w:rtl/>
-          <w:lang w:val="en-IL"/>
         </w:rPr>
         <w:t>,</w:t>
       </w:r>
@@ -780,18 +773,46 @@
     <w:p>
       <w:pPr>
         <w:pStyle w:val="ListParagraph"/>
-        <w:numPr>
-          <w:ilvl w:val="0"/>
-          <w:numId w:val="5"/>
-        </w:numPr>
         <w:bidi/>
-      </w:pPr>
-      <w:r>
-        <w:rPr>
-          <w:rFonts w:hint="cs"/>
-          <w:rtl/>
-        </w:rPr>
-        <w:t>חלוקת הדאטה לאימון ובדיקה</w:t>
+        <w:ind w:left="1080"/>
+        <w:rPr>
+          <w:rFonts w:hint="cs"/>
+          <w:rtl/>
+        </w:rPr>
+      </w:pPr>
+      <w:r>
+        <w:rPr>
+          <w:b/>
+          <w:bCs/>
+        </w:rPr>
+        <w:t xml:space="preserve">* </w:t>
+      </w:r>
+      <w:r>
+        <w:rPr>
+          <w:rFonts w:hint="cs"/>
+          <w:b/>
+          <w:bCs/>
+          <w:rtl/>
+        </w:rPr>
+        <w:t xml:space="preserve">חשוב מאוד לשמור בתקיה שבה רץ הסקריפט את קובץ הנתונים תחת השם </w:t>
+      </w:r>
+      <w:r>
+        <w:rPr>
+          <w:b/>
+          <w:bCs/>
+          <w:lang w:val="en-US"/>
+        </w:rPr>
+        <w:t>“data.txt”</w:t>
+      </w:r>
+      <w:r>
+        <w:rPr>
+          <w:rFonts w:hint="cs"/>
+          <w:b/>
+          <w:bCs/>
+          <w:rtl/>
+          <w:lang w:val="en-US"/>
+        </w:rPr>
+        <w:t xml:space="preserve"> *</w:t>
       </w:r>
     </w:p>
     <w:p>
@@ -808,62 +829,7 @@
           <w:rFonts w:hint="cs"/>
           <w:rtl/>
         </w:rPr>
-        <w:t xml:space="preserve">יצירת הפרספטרון </w:t>
-      </w:r>
-      <w:r>
-        <w:rPr>
-          <w:rFonts w:hint="cs"/>
-          <w:rtl/>
-        </w:rPr>
-        <w:t xml:space="preserve">עם גודל </w:t>
-      </w:r>
-      <w:r>
-        <w:rPr>
-          <w:rFonts w:hint="cs"/>
-          <w:rtl/>
-        </w:rPr>
-        <w:t>אינפוטים</w:t>
-      </w:r>
-      <w:r>
-        <w:rPr>
-          <w:rFonts w:hint="cs"/>
-          <w:rtl/>
-        </w:rPr>
-        <w:t xml:space="preserve"> מותאם, </w:t>
-      </w:r>
-      <w:r>
-        <w:rPr>
-          <w:rFonts w:hint="cs"/>
-          <w:rtl/>
-        </w:rPr>
-        <w:t>ו</w:t>
-      </w:r>
-      <w:r>
-        <w:rPr>
-          <w:rFonts w:hint="cs"/>
-          <w:rtl/>
-        </w:rPr>
-        <w:t xml:space="preserve"> </w:t>
-      </w:r>
-      <w:r>
-        <w:rPr>
-          <w:lang w:val="en-US"/>
-        </w:rPr>
-        <w:t>learning rate</w:t>
-      </w:r>
-      <w:r>
-        <w:rPr>
-          <w:rFonts w:hint="cs"/>
-          <w:rtl/>
-        </w:rPr>
-        <w:t xml:space="preserve"> שלו</w:t>
-      </w:r>
-      <w:r>
-        <w:rPr>
-          <w:rFonts w:hint="cs"/>
-          <w:rtl/>
-        </w:rPr>
-        <w:t>.</w:t>
+        <w:t>חלוקת הדאטה לאימון ובדיקה</w:t>
       </w:r>
     </w:p>
     <w:p>
@@ -879,31 +845,41 @@
         <w:rPr>
           <w:rFonts w:hint="cs"/>
           <w:rtl/>
-          <w:lang w:val="en-US"/>
-        </w:rPr>
-        <w:t xml:space="preserve">הרצת המודל </w:t>
-      </w:r>
-      <w:r>
-        <w:rPr>
-          <w:rFonts w:hint="cs"/>
-          <w:rtl/>
-          <w:lang w:val="en-US"/>
-        </w:rPr>
-        <w:t>לאימון</w:t>
-      </w:r>
-      <w:r>
-        <w:rPr>
-          <w:rFonts w:hint="cs"/>
-          <w:rtl/>
-          <w:lang w:val="en-US"/>
-        </w:rPr>
-        <w:t xml:space="preserve"> והדפסת נתוני האימון המשקולות וגרף של התקדמות ה</w:t>
-      </w:r>
-      <w:r>
-        <w:rPr>
-          <w:rFonts w:hint="cs"/>
-          <w:rtl/>
-          <w:lang w:val="en-US"/>
+        </w:rPr>
+        <w:t xml:space="preserve">יצירת הפרספטרון </w:t>
+      </w:r>
+      <w:r>
+        <w:rPr>
+          <w:rFonts w:hint="cs"/>
+          <w:rtl/>
+        </w:rPr>
+        <w:t xml:space="preserve">עם גודל </w:t>
+      </w:r>
+      <w:r>
+        <w:rPr>
+          <w:rFonts w:hint="cs"/>
+          <w:rtl/>
+        </w:rPr>
+        <w:t>אינפוטים</w:t>
+      </w:r>
+      <w:r>
+        <w:rPr>
+          <w:rFonts w:hint="cs"/>
+          <w:rtl/>
+        </w:rPr>
+        <w:t xml:space="preserve"> מותאם, </w:t>
+      </w:r>
+      <w:r>
+        <w:rPr>
+          <w:rFonts w:hint="cs"/>
+          <w:rtl/>
+        </w:rPr>
+        <w:t>ו</w:t>
+      </w:r>
+      <w:r>
+        <w:rPr>
+          <w:rFonts w:hint="cs"/>
+          <w:rtl/>
         </w:rPr>
         <w:t xml:space="preserve"> </w:t>
       </w:r>
@@ -911,13 +887,19 @@
         <w:rPr>
           <w:lang w:val="en-US"/>
         </w:rPr>
-        <w:t>loss</w:t>
-      </w:r>
-      <w:r>
-        <w:rPr>
-          <w:rFonts w:hint="cs"/>
-          <w:rtl/>
-          <w:lang w:val="en-US"/>
+        <w:t>learning rate</w:t>
+      </w:r>
+      <w:r>
+        <w:rPr>
+          <w:rFonts w:hint="cs"/>
+          <w:rtl/>
+        </w:rPr>
+        <w:t xml:space="preserve"> שלו</w:t>
+      </w:r>
+      <w:r>
+        <w:rPr>
+          <w:rFonts w:hint="cs"/>
+          <w:rtl/>
         </w:rPr>
         <w:t>.</w:t>
       </w:r>
@@ -937,7 +919,37 @@
           <w:rtl/>
           <w:lang w:val="en-US"/>
         </w:rPr>
-        <w:t>בדיקת המודל מול דאטה חדש שלא היה באימון והדפסת התוצאות</w:t>
+        <w:t xml:space="preserve">הרצת המודל </w:t>
+      </w:r>
+      <w:r>
+        <w:rPr>
+          <w:rFonts w:hint="cs"/>
+          <w:rtl/>
+          <w:lang w:val="en-US"/>
+        </w:rPr>
+        <w:t>לאימון</w:t>
+      </w:r>
+      <w:r>
+        <w:rPr>
+          <w:rFonts w:hint="cs"/>
+          <w:rtl/>
+          <w:lang w:val="en-US"/>
+        </w:rPr>
+        <w:t xml:space="preserve"> והדפסת נתוני האימון המשקולות וגרף של התקדמות ה</w:t>
+      </w:r>
+      <w:r>
+        <w:rPr>
+          <w:rFonts w:hint="cs"/>
+          <w:rtl/>
+          <w:lang w:val="en-US"/>
+        </w:rPr>
+        <w:t xml:space="preserve"> </w:t>
+      </w:r>
+      <w:r>
+        <w:rPr>
+          <w:lang w:val="en-US"/>
+        </w:rPr>
+        <w:t>loss</w:t>
       </w:r>
       <w:r>
         <w:rPr>
@@ -963,6 +975,32 @@
           <w:rtl/>
           <w:lang w:val="en-US"/>
         </w:rPr>
+        <w:t>בדיקת המודל מול דאטה חדש שלא היה באימון והדפסת התוצאות</w:t>
+      </w:r>
+      <w:r>
+        <w:rPr>
+          <w:rFonts w:hint="cs"/>
+          <w:rtl/>
+          <w:lang w:val="en-US"/>
+        </w:rPr>
+        <w:t>.</w:t>
+      </w:r>
+    </w:p>
+    <w:p>
+      <w:pPr>
+        <w:pStyle w:val="ListParagraph"/>
+        <w:numPr>
+          <w:ilvl w:val="0"/>
+          <w:numId w:val="5"/>
+        </w:numPr>
+        <w:bidi/>
+      </w:pPr>
+      <w:r>
+        <w:rPr>
+          <w:rFonts w:hint="cs"/>
+          <w:rtl/>
+          <w:lang w:val="en-US"/>
+        </w:rPr>
         <w:t>בדיקת</w:t>
       </w:r>
       <w:r>
@@ -1067,9 +1105,6 @@
           <w:numId w:val="5"/>
         </w:numPr>
         <w:bidi/>
-        <w:rPr>
-          <w:lang w:val="en-IL"/>
-        </w:rPr>
       </w:pPr>
       <w:r>
         <w:rPr>
@@ -1172,9 +1207,6 @@
         <w:t xml:space="preserve">: </w:t>
       </w:r>
       <w:r>
-        <w:rPr>
-          <w:lang w:val="en-IL"/>
-        </w:rPr>
         <w:t>0.0000000001</w:t>
       </w:r>
     </w:p>
@@ -1185,10 +1217,7 @@
         <w:ind w:left="1080"/>
       </w:pPr>
       <w:r>
-        <w:t>E</w:t>
-      </w:r>
-      <w:r>
-        <w:t>pochs</w:t>
+        <w:t>Epochs</w:t>
       </w:r>
       <w:r>
         <w:rPr>
@@ -1211,7 +1240,6 @@
         <w:bidi/>
         <w:ind w:left="1080"/>
         <w:rPr>
-          <w:rFonts w:hint="cs"/>
           <w:rtl/>
           <w:lang w:val="en-US"/>
         </w:rPr>
@@ -1578,7 +1606,6 @@
         <w:bidi/>
         <w:rPr>
           <w:rtl/>
-          <w:lang w:val="en-IL"/>
         </w:rPr>
       </w:pPr>
       <w:r>
@@ -1875,9 +1902,6 @@
         <w:t xml:space="preserve"> </w:t>
       </w:r>
       <w:r>
-        <w:rPr>
-          <w:lang w:val="en-IL"/>
-        </w:rPr>
         <w:t>0.000000000</w:t>
       </w:r>
       <w:r>
@@ -1894,8 +1918,11 @@
         </w:rPr>
       </w:pPr>
       <w:r>
+        <w:rPr>
+          <w:noProof/>
+        </w:rPr>
         <w:drawing>
-          <wp:anchor distT="0" distB="0" distL="114300" distR="114300" simplePos="0" relativeHeight="251658240" behindDoc="0" locked="0" layoutInCell="1" allowOverlap="1" wp14:anchorId="383DE5F5" wp14:editId="3A9704C8">
+          <wp:anchor distT="0" distB="0" distL="114300" distR="114300" simplePos="0" relativeHeight="251658240" behindDoc="0" locked="0" layoutInCell="1" allowOverlap="1" wp14:anchorId="383DE5F5" wp14:editId="2B3EB16F">
             <wp:simplePos x="0" y="0"/>
             <wp:positionH relativeFrom="page">
               <wp:posOffset>4529455</wp:posOffset>
@@ -1951,6 +1978,9 @@
         </w:drawing>
       </w:r>
       <w:r>
+        <w:rPr>
+          <w:noProof/>
+        </w:rPr>
         <w:drawing>
           <wp:anchor distT="0" distB="0" distL="114300" distR="114300" simplePos="0" relativeHeight="251659264" behindDoc="0" locked="0" layoutInCell="1" allowOverlap="1" wp14:anchorId="1B643C46" wp14:editId="2A70A95C">
             <wp:simplePos x="0" y="0"/>
@@ -3218,6 +3248,7 @@
   <w:style w:type="character" w:default="1" w:styleId="DefaultParagraphFont">
     <w:name w:val="Default Paragraph Font"/>
     <w:uiPriority w:val="1"/>
+    <w:semiHidden/>
     <w:unhideWhenUsed/>
   </w:style>
   <w:style w:type="table" w:default="1" w:styleId="TableNormal">

</xml_diff>